<commit_message>
implemented tawk and it is working
</commit_message>
<xml_diff>
--- a/backend/log.docx
+++ b/backend/log.docx
@@ -4,44 +4,31 @@
   <w:body>
     <w:p>
       <w:r>
-        <w:t>Golang is used for the backend server for near native speed</w:t>
+        <w:t>[02/10/2025]</w:t>
       </w:r>
     </w:p>
     <w:p>
       <w:r>
-        <w:t xml:space="preserve">The reason for using a node app inside is because the Air live reload package for Golang app is not working under corporation restrictions, hence I hacked around it by rebuilding docker compose and use </w:t>
-      </w:r>
-      <w:proofErr w:type="spellStart"/>
-      <w:r>
-        <w:t>chokidar</w:t>
-      </w:r>
-      <w:proofErr w:type="spellEnd"/>
-      <w:r>
-        <w:t xml:space="preserve"> to watch file changes</w:t>
+        <w:t>Golang is used for the backend server for near native speed</w:t>
+      </w:r>
+    </w:p>
+    <w:p>
+      <w:r>
+        <w:t>The reason for using a node app inside is because the Air live reload package for Golang app is not working under corporation restrictions, hence I hacked around it by rebuilding docker compose and use chokidar to watch file changes</w:t>
       </w:r>
     </w:p>
     <w:p/>
     <w:p>
       <w:r>
-        <w:t xml:space="preserve">I also installed Ubuntu VM so that I can have a separate environment that the corporation restriction cannot intervene. Used ```bash </w:t>
-      </w:r>
-      <w:proofErr w:type="spellStart"/>
-      <w:r>
-        <w:t>wsl</w:t>
-      </w:r>
-      <w:proofErr w:type="spellEnd"/>
-      <w:r>
-        <w:t xml:space="preserve"> --install -d Ubuntu-22.04``` CLI to install it on Windows </w:t>
-      </w:r>
-      <w:proofErr w:type="spellStart"/>
-      <w:r>
-        <w:t>Powershell</w:t>
-      </w:r>
-      <w:proofErr w:type="spellEnd"/>
+        <w:t>I also installed Ubuntu VM so that I can have a separate environment that the corporation restriction cannot intervene. Used ```bash wsl --install -d Ubuntu-22.04``` CLI to install it on Windows Powershell</w:t>
+      </w:r>
     </w:p>
     <w:p/>
     <w:p>
       <w:r>
+        <w:rPr>
+          <w:noProof/>
+        </w:rPr>
         <w:drawing>
           <wp:inline distT="0" distB="0" distL="0" distR="0" wp14:anchorId="365BE745" wp14:editId="06D7CAF6">
             <wp:extent cx="5731510" cy="3210560"/>
@@ -77,6 +64,108 @@
             </a:graphic>
           </wp:inline>
         </w:drawing>
+      </w:r>
+    </w:p>
+    <w:p/>
+    <w:p>
+      <w:r>
+        <w:t>[06/10/2025]</w:t>
+      </w:r>
+    </w:p>
+    <w:p>
+      <w:r>
+        <w:t xml:space="preserve">VietQR </w:t>
+      </w:r>
+      <w:r>
+        <w:t xml:space="preserve">- </w:t>
+      </w:r>
+      <w:hyperlink r:id="rId5" w:history="1">
+        <w:r>
+          <w:rPr>
+            <w:rStyle w:val="Hyperlink"/>
+          </w:rPr>
+          <w:t>https://www.vietqr.io/danh-sach-api/link-tao-ma-nhanh/api-tao-ma-qr/#operation/generate</w:t>
+        </w:r>
+      </w:hyperlink>
+      <w:r>
+        <w:t xml:space="preserve"> - </w:t>
+      </w:r>
+      <w:r>
+        <w:t xml:space="preserve">was used </w:t>
+      </w:r>
+      <w:r>
+        <w:t xml:space="preserve">for </w:t>
+      </w:r>
+      <w:r>
+        <w:t xml:space="preserve">the primary </w:t>
+      </w:r>
+      <w:r>
+        <w:t xml:space="preserve">payment </w:t>
+      </w:r>
+      <w:r>
+        <w:t xml:space="preserve">method </w:t>
+      </w:r>
+      <w:r>
+        <w:t xml:space="preserve">as QR code bank transfer has become </w:t>
+      </w:r>
+      <w:r>
+        <w:t xml:space="preserve">the mainstream </w:t>
+      </w:r>
+      <w:r>
+        <w:t xml:space="preserve">method for </w:t>
+      </w:r>
+      <w:r>
+        <w:t>good purchases and other payments in Vietnam</w:t>
+      </w:r>
+      <w:r>
+        <w:t>.</w:t>
+      </w:r>
+    </w:p>
+    <w:p>
+      <w:r>
+        <w:t>There is also a plan to implement Mastercard payment to the website too, but is not a priority at the moment.</w:t>
+      </w:r>
+    </w:p>
+    <w:p>
+      <w:r>
+        <w:t xml:space="preserve">For media file storage, I decided to use Cloudflare </w:t>
+      </w:r>
+      <w:r>
+        <w:t xml:space="preserve">R2 </w:t>
+      </w:r>
+      <w:r>
+        <w:t xml:space="preserve">as it offers 10GB storage free and is S3-compatible, which means, we use the free tier for launching our business and we can flexibly switch </w:t>
+      </w:r>
+      <w:r>
+        <w:t>it</w:t>
+      </w:r>
+      <w:r>
+        <w:t xml:space="preserve"> to a more production</w:t>
+      </w:r>
+      <w:r>
+        <w:t>-ready</w:t>
+      </w:r>
+      <w:r>
+        <w:t>,</w:t>
+      </w:r>
+      <w:r>
+        <w:t xml:space="preserve"> high scalability using AWS S3 bucket anytime we see fit.</w:t>
+      </w:r>
+    </w:p>
+    <w:p>
+      <w:r>
+        <w:t xml:space="preserve">For intercom, we use Facebook and Tawk - </w:t>
+      </w:r>
+      <w:hyperlink r:id="rId6" w:history="1">
+        <w:r>
+          <w:rPr>
+            <w:rStyle w:val="Hyperlink"/>
+          </w:rPr>
+          <w:t>https://www.tawk.to/</w:t>
+        </w:r>
+      </w:hyperlink>
+      <w:r>
+        <w:t xml:space="preserve"> - to create smooth communication with our customers.</w:t>
       </w:r>
     </w:p>
     <w:sectPr>
@@ -692,6 +781,7 @@
   <w:style w:type="character" w:default="1" w:styleId="DefaultParagraphFont">
     <w:name w:val="Default Paragraph Font"/>
     <w:uiPriority w:val="1"/>
+    <w:semiHidden/>
     <w:unhideWhenUsed/>
   </w:style>
   <w:style w:type="table" w:default="1" w:styleId="TableNormal">
@@ -1003,6 +1093,29 @@
       <w:smallCaps/>
       <w:color w:val="0F4761" w:themeColor="accent1" w:themeShade="BF"/>
       <w:spacing w:val="5"/>
+    </w:rPr>
+  </w:style>
+  <w:style w:type="character" w:styleId="Hyperlink">
+    <w:name w:val="Hyperlink"/>
+    <w:basedOn w:val="DefaultParagraphFont"/>
+    <w:uiPriority w:val="99"/>
+    <w:unhideWhenUsed/>
+    <w:rsid w:val="00530A32"/>
+    <w:rPr>
+      <w:color w:val="467886" w:themeColor="hyperlink"/>
+      <w:u w:val="single"/>
+    </w:rPr>
+  </w:style>
+  <w:style w:type="character" w:styleId="UnresolvedMention">
+    <w:name w:val="Unresolved Mention"/>
+    <w:basedOn w:val="DefaultParagraphFont"/>
+    <w:uiPriority w:val="99"/>
+    <w:semiHidden/>
+    <w:unhideWhenUsed/>
+    <w:rsid w:val="00530A32"/>
+    <w:rPr>
+      <w:color w:val="605E5C"/>
+      <w:shd w:val="clear" w:color="auto" w:fill="E1DFDD"/>
     </w:rPr>
   </w:style>
 </w:styles>

</xml_diff>